<commit_message>
Wrote the algorithm -Cooper
</commit_message>
<xml_diff>
--- a/algorithm.docx
+++ b/algorithm.docx
@@ -1,6 +1,6 @@
 
 <file path=word/document.xml><?xml version="1.0" encoding="utf-8"?>
-<w:document xmlns:wpc="http://schemas.microsoft.com/office/word/2010/wordprocessingCanvas" xmlns:cx="http://schemas.microsoft.com/office/drawing/2014/chartex" xmlns:cx1="http://schemas.microsoft.com/office/drawing/2015/9/8/chartex" xmlns:cx2="http://schemas.microsoft.com/office/drawing/2015/10/21/chartex" xmlns:cx3="http://schemas.microsoft.com/office/drawing/2016/5/9/chartex" xmlns:cx4="http://schemas.microsoft.com/office/drawing/2016/5/10/chartex" xmlns:cx5="http://schemas.microsoft.com/office/drawing/2016/5/11/chartex" xmlns:cx6="http://schemas.microsoft.com/office/drawing/2016/5/12/chartex" xmlns:cx7="http://schemas.microsoft.com/office/drawing/2016/5/13/chartex" xmlns:cx8="http://schemas.microsoft.com/office/drawing/2016/5/14/chartex" xmlns:mc="http://schemas.openxmlformats.org/markup-compatibility/2006" xmlns:aink="http://schemas.microsoft.com/office/drawing/2016/ink" xmlns:am3d="http://schemas.microsoft.com/office/drawing/2017/model3d" xmlns:o="urn:schemas-microsoft-com:office:office" xmlns:oel="http://schemas.microsoft.com/office/2019/extlst" xmlns:r="http://schemas.openxmlformats.org/officeDocument/2006/relationships" xmlns:m="http://schemas.openxmlformats.org/officeDocument/2006/math" xmlns:v="urn:schemas-microsoft-com:vml" xmlns:wp14="http://schemas.microsoft.com/office/word/2010/wordprocessingDrawing" xmlns:wp="http://schemas.openxmlformats.org/drawingml/2006/wordprocessingDrawing" xmlns:w10="urn:schemas-microsoft-com:office:word" xmlns:w="http://schemas.openxmlformats.org/wordprocessingml/2006/main" xmlns:w14="http://schemas.microsoft.com/office/word/2010/wordml" xmlns:w15="http://schemas.microsoft.com/office/word/2012/wordml" xmlns:w16cex="http://schemas.microsoft.com/office/word/2018/wordml/cex" xmlns:w16cid="http://schemas.microsoft.com/office/word/2016/wordml/cid" xmlns:w16="http://schemas.microsoft.com/office/word/2018/wordml" xmlns:w16sdtdh="http://schemas.microsoft.com/office/word/2020/wordml/sdtdatahash" xmlns:w16se="http://schemas.microsoft.com/office/word/2015/wordml/symex" xmlns:wpg="http://schemas.microsoft.com/office/word/2010/wordprocessingGroup" xmlns:wpi="http://schemas.microsoft.com/office/word/2010/wordprocessingInk" xmlns:wne="http://schemas.microsoft.com/office/word/2006/wordml" xmlns:wps="http://schemas.microsoft.com/office/word/2010/wordprocessingShape" mc:Ignorable="w14 w15 w16se w16cid w16 w16cex w16sdtdh wp14">
+<w:document xmlns:wpc="http://schemas.microsoft.com/office/word/2010/wordprocessingCanvas" xmlns:cx="http://schemas.microsoft.com/office/drawing/2014/chartex" xmlns:cx1="http://schemas.microsoft.com/office/drawing/2015/9/8/chartex" xmlns:cx2="http://schemas.microsoft.com/office/drawing/2015/10/21/chartex" xmlns:cx3="http://schemas.microsoft.com/office/drawing/2016/5/9/chartex" xmlns:cx4="http://schemas.microsoft.com/office/drawing/2016/5/10/chartex" xmlns:cx5="http://schemas.microsoft.com/office/drawing/2016/5/11/chartex" xmlns:cx6="http://schemas.microsoft.com/office/drawing/2016/5/12/chartex" xmlns:cx7="http://schemas.microsoft.com/office/drawing/2016/5/13/chartex" xmlns:cx8="http://schemas.microsoft.com/office/drawing/2016/5/14/chartex" xmlns:mc="http://schemas.openxmlformats.org/markup-compatibility/2006" xmlns:aink="http://schemas.microsoft.com/office/drawing/2016/ink" xmlns:am3d="http://schemas.microsoft.com/office/drawing/2017/model3d" xmlns:o="urn:schemas-microsoft-com:office:office" xmlns:oel="http://schemas.microsoft.com/office/2019/extlst" xmlns:r="http://schemas.openxmlformats.org/officeDocument/2006/relationships" xmlns:m="http://schemas.openxmlformats.org/officeDocument/2006/math" xmlns:v="urn:schemas-microsoft-com:vml" xmlns:wp14="http://schemas.microsoft.com/office/word/2010/wordprocessingDrawing" xmlns:wp="http://schemas.openxmlformats.org/drawingml/2006/wordprocessingDrawing" xmlns:w10="urn:schemas-microsoft-com:office:word" xmlns:w="http://schemas.openxmlformats.org/wordprocessingml/2006/main" xmlns:w14="http://schemas.microsoft.com/office/word/2010/wordml" xmlns:w15="http://schemas.microsoft.com/office/word/2012/wordml" xmlns:w16cex="http://schemas.microsoft.com/office/word/2018/wordml/cex" xmlns:w16cid="http://schemas.microsoft.com/office/word/2016/wordml/cid" xmlns:w16="http://schemas.microsoft.com/office/word/2018/wordml" xmlns:w16du="http://schemas.microsoft.com/office/word/2023/wordml/word16du" xmlns:w16sdtdh="http://schemas.microsoft.com/office/word/2020/wordml/sdtdatahash" xmlns:w16se="http://schemas.microsoft.com/office/word/2015/wordml/symex" xmlns:wpg="http://schemas.microsoft.com/office/word/2010/wordprocessingGroup" xmlns:wpi="http://schemas.microsoft.com/office/word/2010/wordprocessingInk" xmlns:wne="http://schemas.microsoft.com/office/word/2006/wordml" xmlns:wps="http://schemas.microsoft.com/office/word/2010/wordprocessingShape" mc:Ignorable="w14 w15 w16se w16cid w16 w16cex w16sdtdh w16du wp14">
   <w:body>
     <w:p>
       <w:pPr>
@@ -45,7 +45,7 @@
         </w:numPr>
       </w:pPr>
       <w:r>
-        <w:t>Prompt user for the number of births, deaths, and immigrants for a country in a year.</w:t>
+        <w:t>Output the purpose of the program.</w:t>
       </w:r>
     </w:p>
     <w:p>
@@ -57,7 +57,13 @@
         </w:numPr>
       </w:pPr>
       <w:r>
-        <w:t>Prompt user to input the current population of a country and the number of years in the future they want to measure the population.</w:t>
+        <w:t xml:space="preserve">Prompt user for the </w:t>
+      </w:r>
+      <w:r>
+        <w:t>number of seconds between each birth, death, and immigration in a country</w:t>
+      </w:r>
+      <w:r>
+        <w:t>.</w:t>
       </w:r>
     </w:p>
     <w:p>
@@ -69,7 +75,13 @@
         </w:numPr>
       </w:pPr>
       <w:r>
-        <w:t>Calculate the number of seconds in a year.</w:t>
+        <w:t xml:space="preserve">Prompt user to input the current population of a country and the number of years in the future they want to </w:t>
+      </w:r>
+      <w:r>
+        <w:t>know</w:t>
+      </w:r>
+      <w:r>
+        <w:t xml:space="preserve"> the population.</w:t>
       </w:r>
     </w:p>
     <w:p>
@@ -80,6 +92,51 @@
           <w:numId w:val="2"/>
         </w:numPr>
       </w:pPr>
+      <w:r>
+        <w:t>Calculate the number of seconds in a year</w:t>
+      </w:r>
+      <w:r>
+        <w:t xml:space="preserve"> and store it in a variable</w:t>
+      </w:r>
+      <w:r>
+        <w:t>.</w:t>
+      </w:r>
+    </w:p>
+    <w:p>
+      <w:pPr>
+        <w:pStyle w:val="ListParagraph"/>
+        <w:numPr>
+          <w:ilvl w:val="0"/>
+          <w:numId w:val="2"/>
+        </w:numPr>
+      </w:pPr>
+      <w:r>
+        <w:t>Calculate the expected population in the future and output it as an integer.</w:t>
+      </w:r>
+    </w:p>
+    <w:p>
+      <w:pPr>
+        <w:pStyle w:val="ListParagraph"/>
+        <w:numPr>
+          <w:ilvl w:val="1"/>
+          <w:numId w:val="2"/>
+        </w:numPr>
+      </w:pPr>
+      <w:r>
+        <w:t>Keep results as floats until after the calculations have been performed.</w:t>
+      </w:r>
+    </w:p>
+    <w:p>
+      <w:pPr>
+        <w:pStyle w:val="ListParagraph"/>
+        <w:numPr>
+          <w:ilvl w:val="0"/>
+          <w:numId w:val="2"/>
+        </w:numPr>
+      </w:pPr>
+      <w:r>
+        <w:t>Output whether the population will have increased or decreased.</w:t>
+      </w:r>
     </w:p>
     <w:sectPr>
       <w:pgSz w:w="12240" w:h="15840"/>
@@ -92,7 +149,7 @@
 </file>
 
 <file path=word/numbering.xml><?xml version="1.0" encoding="utf-8"?>
-<w:numbering xmlns:wpc="http://schemas.microsoft.com/office/word/2010/wordprocessingCanvas" xmlns:cx="http://schemas.microsoft.com/office/drawing/2014/chartex" xmlns:cx1="http://schemas.microsoft.com/office/drawing/2015/9/8/chartex" xmlns:cx2="http://schemas.microsoft.com/office/drawing/2015/10/21/chartex" xmlns:cx3="http://schemas.microsoft.com/office/drawing/2016/5/9/chartex" xmlns:cx4="http://schemas.microsoft.com/office/drawing/2016/5/10/chartex" xmlns:cx5="http://schemas.microsoft.com/office/drawing/2016/5/11/chartex" xmlns:cx6="http://schemas.microsoft.com/office/drawing/2016/5/12/chartex" xmlns:cx7="http://schemas.microsoft.com/office/drawing/2016/5/13/chartex" xmlns:cx8="http://schemas.microsoft.com/office/drawing/2016/5/14/chartex" xmlns:mc="http://schemas.openxmlformats.org/markup-compatibility/2006" xmlns:aink="http://schemas.microsoft.com/office/drawing/2016/ink" xmlns:am3d="http://schemas.microsoft.com/office/drawing/2017/model3d" xmlns:o="urn:schemas-microsoft-com:office:office" xmlns:oel="http://schemas.microsoft.com/office/2019/extlst" xmlns:r="http://schemas.openxmlformats.org/officeDocument/2006/relationships" xmlns:m="http://schemas.openxmlformats.org/officeDocument/2006/math" xmlns:v="urn:schemas-microsoft-com:vml" xmlns:wp14="http://schemas.microsoft.com/office/word/2010/wordprocessingDrawing" xmlns:wp="http://schemas.openxmlformats.org/drawingml/2006/wordprocessingDrawing" xmlns:w10="urn:schemas-microsoft-com:office:word" xmlns:w="http://schemas.openxmlformats.org/wordprocessingml/2006/main" xmlns:w14="http://schemas.microsoft.com/office/word/2010/wordml" xmlns:w15="http://schemas.microsoft.com/office/word/2012/wordml" xmlns:w16cex="http://schemas.microsoft.com/office/word/2018/wordml/cex" xmlns:w16cid="http://schemas.microsoft.com/office/word/2016/wordml/cid" xmlns:w16="http://schemas.microsoft.com/office/word/2018/wordml" xmlns:w16sdtdh="http://schemas.microsoft.com/office/word/2020/wordml/sdtdatahash" xmlns:w16se="http://schemas.microsoft.com/office/word/2015/wordml/symex" xmlns:wpg="http://schemas.microsoft.com/office/word/2010/wordprocessingGroup" xmlns:wpi="http://schemas.microsoft.com/office/word/2010/wordprocessingInk" xmlns:wne="http://schemas.microsoft.com/office/word/2006/wordml" xmlns:wps="http://schemas.microsoft.com/office/word/2010/wordprocessingShape" mc:Ignorable="w14 w15 w16se w16cid w16 w16cex w16sdtdh wp14">
+<w:numbering xmlns:wpc="http://schemas.microsoft.com/office/word/2010/wordprocessingCanvas" xmlns:cx="http://schemas.microsoft.com/office/drawing/2014/chartex" xmlns:cx1="http://schemas.microsoft.com/office/drawing/2015/9/8/chartex" xmlns:cx2="http://schemas.microsoft.com/office/drawing/2015/10/21/chartex" xmlns:cx3="http://schemas.microsoft.com/office/drawing/2016/5/9/chartex" xmlns:cx4="http://schemas.microsoft.com/office/drawing/2016/5/10/chartex" xmlns:cx5="http://schemas.microsoft.com/office/drawing/2016/5/11/chartex" xmlns:cx6="http://schemas.microsoft.com/office/drawing/2016/5/12/chartex" xmlns:cx7="http://schemas.microsoft.com/office/drawing/2016/5/13/chartex" xmlns:cx8="http://schemas.microsoft.com/office/drawing/2016/5/14/chartex" xmlns:mc="http://schemas.openxmlformats.org/markup-compatibility/2006" xmlns:aink="http://schemas.microsoft.com/office/drawing/2016/ink" xmlns:am3d="http://schemas.microsoft.com/office/drawing/2017/model3d" xmlns:o="urn:schemas-microsoft-com:office:office" xmlns:oel="http://schemas.microsoft.com/office/2019/extlst" xmlns:r="http://schemas.openxmlformats.org/officeDocument/2006/relationships" xmlns:m="http://schemas.openxmlformats.org/officeDocument/2006/math" xmlns:v="urn:schemas-microsoft-com:vml" xmlns:wp14="http://schemas.microsoft.com/office/word/2010/wordprocessingDrawing" xmlns:wp="http://schemas.openxmlformats.org/drawingml/2006/wordprocessingDrawing" xmlns:w10="urn:schemas-microsoft-com:office:word" xmlns:w="http://schemas.openxmlformats.org/wordprocessingml/2006/main" xmlns:w14="http://schemas.microsoft.com/office/word/2010/wordml" xmlns:w15="http://schemas.microsoft.com/office/word/2012/wordml" xmlns:w16cex="http://schemas.microsoft.com/office/word/2018/wordml/cex" xmlns:w16cid="http://schemas.microsoft.com/office/word/2016/wordml/cid" xmlns:w16="http://schemas.microsoft.com/office/word/2018/wordml" xmlns:w16du="http://schemas.microsoft.com/office/word/2023/wordml/word16du" xmlns:w16sdtdh="http://schemas.microsoft.com/office/word/2020/wordml/sdtdatahash" xmlns:w16se="http://schemas.microsoft.com/office/word/2015/wordml/symex" xmlns:wpg="http://schemas.microsoft.com/office/word/2010/wordprocessingGroup" xmlns:wpi="http://schemas.microsoft.com/office/word/2010/wordprocessingInk" xmlns:wne="http://schemas.microsoft.com/office/word/2006/wordml" xmlns:wps="http://schemas.microsoft.com/office/word/2010/wordprocessingShape" mc:Ignorable="w14 w15 w16se w16cid w16 w16cex w16sdtdh w16du wp14">
   <w:abstractNum w:abstractNumId="0" w15:restartNumberingAfterBreak="0">
     <w:nsid w:val="2BAD48F3"/>
     <w:multiLevelType w:val="hybridMultilevel"/>
@@ -109,7 +166,7 @@
         <w:rFonts w:hint="default"/>
       </w:rPr>
     </w:lvl>
-    <w:lvl w:ilvl="1" w:tplc="04090019" w:tentative="1">
+    <w:lvl w:ilvl="1" w:tplc="04090019">
       <w:start w:val="1"/>
       <w:numFmt w:val="lowerLetter"/>
       <w:lvlText w:val="%2."/>
@@ -278,7 +335,7 @@
 </file>
 
 <file path=word/styles.xml><?xml version="1.0" encoding="utf-8"?>
-<w:styles xmlns:mc="http://schemas.openxmlformats.org/markup-compatibility/2006" xmlns:r="http://schemas.openxmlformats.org/officeDocument/2006/relationships" xmlns:w="http://schemas.openxmlformats.org/wordprocessingml/2006/main" xmlns:w14="http://schemas.microsoft.com/office/word/2010/wordml" xmlns:w15="http://schemas.microsoft.com/office/word/2012/wordml" xmlns:w16cex="http://schemas.microsoft.com/office/word/2018/wordml/cex" xmlns:w16cid="http://schemas.microsoft.com/office/word/2016/wordml/cid" xmlns:w16="http://schemas.microsoft.com/office/word/2018/wordml" xmlns:w16sdtdh="http://schemas.microsoft.com/office/word/2020/wordml/sdtdatahash" xmlns:w16se="http://schemas.microsoft.com/office/word/2015/wordml/symex" mc:Ignorable="w14 w15 w16se w16cid w16 w16cex w16sdtdh">
+<w:styles xmlns:mc="http://schemas.openxmlformats.org/markup-compatibility/2006" xmlns:r="http://schemas.openxmlformats.org/officeDocument/2006/relationships" xmlns:w="http://schemas.openxmlformats.org/wordprocessingml/2006/main" xmlns:w14="http://schemas.microsoft.com/office/word/2010/wordml" xmlns:w15="http://schemas.microsoft.com/office/word/2012/wordml" xmlns:w16cex="http://schemas.microsoft.com/office/word/2018/wordml/cex" xmlns:w16cid="http://schemas.microsoft.com/office/word/2016/wordml/cid" xmlns:w16="http://schemas.microsoft.com/office/word/2018/wordml" xmlns:w16du="http://schemas.microsoft.com/office/word/2023/wordml/word16du" xmlns:w16sdtdh="http://schemas.microsoft.com/office/word/2020/wordml/sdtdatahash" xmlns:w16se="http://schemas.microsoft.com/office/word/2015/wordml/symex" mc:Ignorable="w14 w15 w16se w16cid w16 w16cex w16sdtdh w16du">
   <w:docDefaults>
     <w:rPrDefault>
       <w:rPr>

</xml_diff>

<commit_message>
fixing according to feedback
</commit_message>
<xml_diff>
--- a/algorithm.docx
+++ b/algorithm.docx
@@ -57,13 +57,7 @@
         </w:numPr>
       </w:pPr>
       <w:r>
-        <w:t xml:space="preserve">Prompt user for the </w:t>
-      </w:r>
-      <w:r>
-        <w:t>number of seconds between each birth, death, and immigration in a country</w:t>
-      </w:r>
-      <w:r>
-        <w:t>.</w:t>
+        <w:t>Ask user to input seconds between birth.</w:t>
       </w:r>
     </w:p>
     <w:p>
@@ -75,13 +69,7 @@
         </w:numPr>
       </w:pPr>
       <w:r>
-        <w:t xml:space="preserve">Prompt user to input the current population of a country and the number of years in the future they want to </w:t>
-      </w:r>
-      <w:r>
-        <w:t>know</w:t>
-      </w:r>
-      <w:r>
-        <w:t xml:space="preserve"> the population.</w:t>
+        <w:t>Ask user to input seconds between death.</w:t>
       </w:r>
     </w:p>
     <w:p>
@@ -93,13 +81,7 @@
         </w:numPr>
       </w:pPr>
       <w:r>
-        <w:t>Calculate the number of seconds in a year</w:t>
-      </w:r>
-      <w:r>
-        <w:t xml:space="preserve"> and store it in a variable</w:t>
-      </w:r>
-      <w:r>
-        <w:t>.</w:t>
+        <w:t>Ask user to input seconds between immigration.</w:t>
       </w:r>
     </w:p>
     <w:p>
@@ -111,7 +93,91 @@
         </w:numPr>
       </w:pPr>
       <w:r>
+        <w:t>Ask user to input current population.</w:t>
+      </w:r>
+    </w:p>
+    <w:p>
+      <w:pPr>
+        <w:pStyle w:val="ListParagraph"/>
+        <w:numPr>
+          <w:ilvl w:val="0"/>
+          <w:numId w:val="2"/>
+        </w:numPr>
+      </w:pPr>
+      <w:r>
+        <w:t>Ask user to input years in future.</w:t>
+      </w:r>
+    </w:p>
+    <w:p>
+      <w:pPr>
+        <w:pStyle w:val="ListParagraph"/>
+        <w:numPr>
+          <w:ilvl w:val="0"/>
+          <w:numId w:val="2"/>
+        </w:numPr>
+      </w:pPr>
+      <w:r>
+        <w:t>Calculate the number of seconds in a year</w:t>
+      </w:r>
+      <w:r>
+        <w:t xml:space="preserve"> and store it in a variable</w:t>
+      </w:r>
+      <w:r>
+        <w:t>.</w:t>
+      </w:r>
+      <w:r>
+        <w:t xml:space="preserve"> </w:t>
+      </w:r>
+    </w:p>
+    <w:p>
+      <w:pPr>
+        <w:pStyle w:val="ListParagraph"/>
+        <w:numPr>
+          <w:ilvl w:val="0"/>
+          <w:numId w:val="2"/>
+        </w:numPr>
+      </w:pPr>
+      <w:r>
+        <w:t>Calculate the population change, and store result in a variable.</w:t>
+      </w:r>
+      <w:r>
+        <w:t xml:space="preserve"> </w:t>
+      </w:r>
+      <w:r>
+        <w:t xml:space="preserve">Use the formula “(Seconds per year/seconds between birth + seconds per year/seconds between immigration – seconds per year/seconds between death) * years in future” to calculate for the </w:t>
+      </w:r>
+      <w:r>
+        <w:t>population change.</w:t>
+      </w:r>
+    </w:p>
+    <w:p>
+      <w:pPr>
+        <w:pStyle w:val="ListParagraph"/>
+        <w:numPr>
+          <w:ilvl w:val="0"/>
+          <w:numId w:val="2"/>
+        </w:numPr>
+      </w:pPr>
+      <w:r>
         <w:t>Calculate the expected population in the future and output it as an integer.</w:t>
+      </w:r>
+      <w:r>
+        <w:t xml:space="preserve"> Use formula “(current population + population change)” to calculate future population. Keep</w:t>
+      </w:r>
+      <w:r>
+        <w:t xml:space="preserve"> results as floats until after the calculations have been performed.</w:t>
+      </w:r>
+    </w:p>
+    <w:p>
+      <w:pPr>
+        <w:pStyle w:val="ListParagraph"/>
+        <w:numPr>
+          <w:ilvl w:val="0"/>
+          <w:numId w:val="2"/>
+        </w:numPr>
+      </w:pPr>
+      <w:r>
+        <w:t>If future population &gt;= current population:</w:t>
       </w:r>
     </w:p>
     <w:p>
@@ -123,7 +189,7 @@
         </w:numPr>
       </w:pPr>
       <w:r>
-        <w:t>Keep results as floats until after the calculations have been performed.</w:t>
+        <w:t>Output “The total population has increased”</w:t>
       </w:r>
     </w:p>
     <w:p>
@@ -135,7 +201,22 @@
         </w:numPr>
       </w:pPr>
       <w:r>
-        <w:t>Output whether the population will have increased or decreased.</w:t>
+        <w:t>Else:</w:t>
+      </w:r>
+    </w:p>
+    <w:p>
+      <w:pPr>
+        <w:pStyle w:val="ListParagraph"/>
+        <w:numPr>
+          <w:ilvl w:val="1"/>
+          <w:numId w:val="2"/>
+        </w:numPr>
+      </w:pPr>
+      <w:r>
+        <w:t>Output “The total population has decreased.</w:t>
+      </w:r>
+      <w:r>
+        <w:t>”</w:t>
       </w:r>
     </w:p>
     <w:sectPr>
@@ -175,7 +256,7 @@
         <w:ind w:left="1440" w:hanging="360"/>
       </w:pPr>
     </w:lvl>
-    <w:lvl w:ilvl="2" w:tplc="0409001B" w:tentative="1">
+    <w:lvl w:ilvl="2" w:tplc="0409001B">
       <w:start w:val="1"/>
       <w:numFmt w:val="lowerRoman"/>
       <w:lvlText w:val="%3."/>

</xml_diff>